<commit_message>
Web semi-terminada, rematar css
</commit_message>
<xml_diff>
--- a/.gitignore/Lopez_Martinez_Jesus_Diseño_de_interfaces_web.docx
+++ b/.gitignore/Lopez_Martinez_Jesus_Diseño_de_interfaces_web.docx
@@ -107,8 +107,6 @@
         </w:drawing>
       </w:r>
     </w:p>
-    <w:bookmarkStart w:id="1" w:name="_cqy9xxu3t8ci" w:colFirst="0" w:colLast="0"/>
-    <w:bookmarkEnd w:id="1"/>
     <w:p>
       <w:pPr>
         <w:pStyle w:val="Ttulo"/>
@@ -125,6 +123,8 @@
           <w:szCs w:val="52"/>
         </w:rPr>
       </w:pPr>
+      <w:bookmarkStart w:id="1" w:name="_cqy9xxu3t8ci" w:colFirst="0" w:colLast="0"/>
+      <w:bookmarkEnd w:id="1"/>
       <w:r>
         <w:rPr>
           <w:noProof/>
@@ -684,7 +684,7 @@
           <w:r>
             <w:fldChar w:fldCharType="separate"/>
           </w:r>
-          <w:hyperlink w:anchor="_Toc213871181" w:history="1">
+          <w:hyperlink w:anchor="_Toc214890497" w:history="1">
             <w:r>
               <w:rPr>
                 <w:rStyle w:val="Hipervnculo"/>
@@ -709,7 +709,7 @@
                 <w:rFonts w:ascii="Manrope" w:eastAsia="Manrope" w:hAnsi="Manrope" w:cs="Manrope"/>
                 <w:noProof/>
               </w:rPr>
-              <w:t>Análisis del Dockerfile</w:t>
+              <w:t>Mockup y proceso de diseño.</w:t>
             </w:r>
             <w:r>
               <w:rPr>
@@ -730,7 +730,7 @@
                 <w:noProof/>
                 <w:webHidden/>
               </w:rPr>
-              <w:instrText xml:space="preserve"> PAGEREF _Toc213871181 \h </w:instrText>
+              <w:instrText xml:space="preserve"> PAGEREF _Toc214890497 \h </w:instrText>
             </w:r>
             <w:r>
               <w:rPr>
@@ -751,6 +751,276 @@
                 <w:webHidden/>
               </w:rPr>
               <w:t>2</w:t>
+            </w:r>
+            <w:r>
+              <w:rPr>
+                <w:noProof/>
+                <w:webHidden/>
+              </w:rPr>
+              <w:fldChar w:fldCharType="end"/>
+            </w:r>
+          </w:hyperlink>
+        </w:p>
+        <w:p>
+          <w:pPr>
+            <w:pStyle w:val="TDC2"/>
+            <w:tabs>
+              <w:tab w:val="left" w:pos="1200"/>
+              <w:tab w:val="right" w:leader="dot" w:pos="10218"/>
+            </w:tabs>
+            <w:rPr>
+              <w:rFonts w:asciiTheme="minorHAnsi" w:eastAsiaTheme="minorEastAsia" w:hAnsiTheme="minorHAnsi" w:cstheme="minorBidi"/>
+              <w:noProof/>
+              <w:kern w:val="2"/>
+              <w:lang w:val="es-ES"/>
+              <w14:ligatures w14:val="standardContextual"/>
+            </w:rPr>
+          </w:pPr>
+          <w:hyperlink w:anchor="_Toc214890498" w:history="1">
+            <w:r>
+              <w:rPr>
+                <w:rStyle w:val="Hipervnculo"/>
+                <w:noProof/>
+              </w:rPr>
+              <w:t>1.1</w:t>
+            </w:r>
+            <w:r>
+              <w:rPr>
+                <w:rFonts w:asciiTheme="minorHAnsi" w:eastAsiaTheme="minorEastAsia" w:hAnsiTheme="minorHAnsi" w:cstheme="minorBidi"/>
+                <w:noProof/>
+                <w:kern w:val="2"/>
+                <w:lang w:val="es-ES"/>
+                <w14:ligatures w14:val="standardContextual"/>
+              </w:rPr>
+              <w:tab/>
+            </w:r>
+            <w:r>
+              <w:rPr>
+                <w:rStyle w:val="Hipervnculo"/>
+                <w:noProof/>
+              </w:rPr>
+              <w:t>Diseño web.</w:t>
+            </w:r>
+            <w:r>
+              <w:rPr>
+                <w:noProof/>
+                <w:webHidden/>
+              </w:rPr>
+              <w:tab/>
+            </w:r>
+            <w:r>
+              <w:rPr>
+                <w:noProof/>
+                <w:webHidden/>
+              </w:rPr>
+              <w:fldChar w:fldCharType="begin"/>
+            </w:r>
+            <w:r>
+              <w:rPr>
+                <w:noProof/>
+                <w:webHidden/>
+              </w:rPr>
+              <w:instrText xml:space="preserve"> PAGEREF _Toc214890498 \h </w:instrText>
+            </w:r>
+            <w:r>
+              <w:rPr>
+                <w:noProof/>
+                <w:webHidden/>
+              </w:rPr>
+            </w:r>
+            <w:r>
+              <w:rPr>
+                <w:noProof/>
+                <w:webHidden/>
+              </w:rPr>
+              <w:fldChar w:fldCharType="separate"/>
+            </w:r>
+            <w:r>
+              <w:rPr>
+                <w:noProof/>
+                <w:webHidden/>
+              </w:rPr>
+              <w:t>2</w:t>
+            </w:r>
+            <w:r>
+              <w:rPr>
+                <w:noProof/>
+                <w:webHidden/>
+              </w:rPr>
+              <w:fldChar w:fldCharType="end"/>
+            </w:r>
+          </w:hyperlink>
+        </w:p>
+        <w:p>
+          <w:pPr>
+            <w:pStyle w:val="TDC2"/>
+            <w:tabs>
+              <w:tab w:val="left" w:pos="1200"/>
+              <w:tab w:val="right" w:leader="dot" w:pos="10218"/>
+            </w:tabs>
+            <w:rPr>
+              <w:rFonts w:asciiTheme="minorHAnsi" w:eastAsiaTheme="minorEastAsia" w:hAnsiTheme="minorHAnsi" w:cstheme="minorBidi"/>
+              <w:noProof/>
+              <w:kern w:val="2"/>
+              <w:lang w:val="es-ES"/>
+              <w14:ligatures w14:val="standardContextual"/>
+            </w:rPr>
+          </w:pPr>
+          <w:hyperlink w:anchor="_Toc214890499" w:history="1">
+            <w:r>
+              <w:rPr>
+                <w:rStyle w:val="Hipervnculo"/>
+                <w:noProof/>
+              </w:rPr>
+              <w:t>1.2</w:t>
+            </w:r>
+            <w:r>
+              <w:rPr>
+                <w:rFonts w:asciiTheme="minorHAnsi" w:eastAsiaTheme="minorEastAsia" w:hAnsiTheme="minorHAnsi" w:cstheme="minorBidi"/>
+                <w:noProof/>
+                <w:kern w:val="2"/>
+                <w:lang w:val="es-ES"/>
+                <w14:ligatures w14:val="standardContextual"/>
+              </w:rPr>
+              <w:tab/>
+            </w:r>
+            <w:r>
+              <w:rPr>
+                <w:rStyle w:val="Hipervnculo"/>
+                <w:noProof/>
+              </w:rPr>
+              <w:t>Diseño móvil.</w:t>
+            </w:r>
+            <w:r>
+              <w:rPr>
+                <w:noProof/>
+                <w:webHidden/>
+              </w:rPr>
+              <w:tab/>
+            </w:r>
+            <w:r>
+              <w:rPr>
+                <w:noProof/>
+                <w:webHidden/>
+              </w:rPr>
+              <w:fldChar w:fldCharType="begin"/>
+            </w:r>
+            <w:r>
+              <w:rPr>
+                <w:noProof/>
+                <w:webHidden/>
+              </w:rPr>
+              <w:instrText xml:space="preserve"> PAGEREF _Toc214890499 \h </w:instrText>
+            </w:r>
+            <w:r>
+              <w:rPr>
+                <w:noProof/>
+                <w:webHidden/>
+              </w:rPr>
+            </w:r>
+            <w:r>
+              <w:rPr>
+                <w:noProof/>
+                <w:webHidden/>
+              </w:rPr>
+              <w:fldChar w:fldCharType="separate"/>
+            </w:r>
+            <w:r>
+              <w:rPr>
+                <w:noProof/>
+                <w:webHidden/>
+              </w:rPr>
+              <w:t>3</w:t>
+            </w:r>
+            <w:r>
+              <w:rPr>
+                <w:noProof/>
+                <w:webHidden/>
+              </w:rPr>
+              <w:fldChar w:fldCharType="end"/>
+            </w:r>
+          </w:hyperlink>
+        </w:p>
+        <w:p>
+          <w:pPr>
+            <w:pStyle w:val="TDC2"/>
+            <w:tabs>
+              <w:tab w:val="left" w:pos="1200"/>
+              <w:tab w:val="right" w:leader="dot" w:pos="10218"/>
+            </w:tabs>
+            <w:rPr>
+              <w:rFonts w:asciiTheme="minorHAnsi" w:eastAsiaTheme="minorEastAsia" w:hAnsiTheme="minorHAnsi" w:cstheme="minorBidi"/>
+              <w:noProof/>
+              <w:kern w:val="2"/>
+              <w:lang w:val="es-ES"/>
+              <w14:ligatures w14:val="standardContextual"/>
+            </w:rPr>
+          </w:pPr>
+          <w:hyperlink w:anchor="_Toc214890500" w:history="1">
+            <w:r>
+              <w:rPr>
+                <w:rStyle w:val="Hipervnculo"/>
+                <w:noProof/>
+              </w:rPr>
+              <w:t>1.3</w:t>
+            </w:r>
+            <w:r>
+              <w:rPr>
+                <w:rFonts w:asciiTheme="minorHAnsi" w:eastAsiaTheme="minorEastAsia" w:hAnsiTheme="minorHAnsi" w:cstheme="minorBidi"/>
+                <w:noProof/>
+                <w:kern w:val="2"/>
+                <w:lang w:val="es-ES"/>
+                <w14:ligatures w14:val="standardContextual"/>
+              </w:rPr>
+              <w:tab/>
+            </w:r>
+            <w:r>
+              <w:rPr>
+                <w:rStyle w:val="Hipervnculo"/>
+                <w:noProof/>
+              </w:rPr>
+              <w:t>Imágenes Mockup.</w:t>
+            </w:r>
+            <w:r>
+              <w:rPr>
+                <w:noProof/>
+                <w:webHidden/>
+              </w:rPr>
+              <w:tab/>
+            </w:r>
+            <w:r>
+              <w:rPr>
+                <w:noProof/>
+                <w:webHidden/>
+              </w:rPr>
+              <w:fldChar w:fldCharType="begin"/>
+            </w:r>
+            <w:r>
+              <w:rPr>
+                <w:noProof/>
+                <w:webHidden/>
+              </w:rPr>
+              <w:instrText xml:space="preserve"> PAGEREF _Toc214890500 \h </w:instrText>
+            </w:r>
+            <w:r>
+              <w:rPr>
+                <w:noProof/>
+                <w:webHidden/>
+              </w:rPr>
+            </w:r>
+            <w:r>
+              <w:rPr>
+                <w:noProof/>
+                <w:webHidden/>
+              </w:rPr>
+              <w:fldChar w:fldCharType="separate"/>
+            </w:r>
+            <w:r>
+              <w:rPr>
+                <w:noProof/>
+                <w:webHidden/>
+              </w:rPr>
+              <w:t>3</w:t>
             </w:r>
             <w:r>
               <w:rPr>
@@ -776,7 +1046,7 @@
               <w14:ligatures w14:val="standardContextual"/>
             </w:rPr>
           </w:pPr>
-          <w:hyperlink w:anchor="_Toc213871182" w:history="1">
+          <w:hyperlink w:anchor="_Toc214890501" w:history="1">
             <w:r>
               <w:rPr>
                 <w:rStyle w:val="Hipervnculo"/>
@@ -801,7 +1071,7 @@
                 <w:rFonts w:ascii="Manrope" w:eastAsia="Manrope" w:hAnsi="Manrope" w:cs="Manrope"/>
                 <w:noProof/>
               </w:rPr>
-              <w:t>Uso de docker-compose</w:t>
+              <w:t>Colores y tipografía.</w:t>
             </w:r>
             <w:r>
               <w:rPr>
@@ -822,7 +1092,7 @@
                 <w:noProof/>
                 <w:webHidden/>
               </w:rPr>
-              <w:instrText xml:space="preserve"> PAGEREF _Toc213871182 \h </w:instrText>
+              <w:instrText xml:space="preserve"> PAGEREF _Toc214890501 \h </w:instrText>
             </w:r>
             <w:r>
               <w:rPr>
@@ -868,7 +1138,7 @@
               <w14:ligatures w14:val="standardContextual"/>
             </w:rPr>
           </w:pPr>
-          <w:hyperlink w:anchor="_Toc213871183" w:history="1">
+          <w:hyperlink w:anchor="_Toc214890502" w:history="1">
             <w:r>
               <w:rPr>
                 <w:rStyle w:val="Hipervnculo"/>
@@ -893,7 +1163,7 @@
                 <w:rFonts w:ascii="Manrope" w:eastAsia="Manrope" w:hAnsi="Manrope" w:cs="Manrope"/>
                 <w:noProof/>
               </w:rPr>
-              <w:t>Conclusión</w:t>
+              <w:t>Explicación mediante capturas</w:t>
             </w:r>
             <w:r>
               <w:rPr>
@@ -914,7 +1184,7 @@
                 <w:noProof/>
                 <w:webHidden/>
               </w:rPr>
-              <w:instrText xml:space="preserve"> PAGEREF _Toc213871183 \h </w:instrText>
+              <w:instrText xml:space="preserve"> PAGEREF _Toc214890502 \h </w:instrText>
             </w:r>
             <w:r>
               <w:rPr>
@@ -934,7 +1204,7 @@
                 <w:noProof/>
                 <w:webHidden/>
               </w:rPr>
-              <w:t>4</w:t>
+              <w:t>3</w:t>
             </w:r>
             <w:r>
               <w:rPr>
@@ -960,7 +1230,7 @@
               <w14:ligatures w14:val="standardContextual"/>
             </w:rPr>
           </w:pPr>
-          <w:hyperlink w:anchor="_Toc213871184" w:history="1">
+          <w:hyperlink w:anchor="_Toc214890503" w:history="1">
             <w:r>
               <w:rPr>
                 <w:rStyle w:val="Hipervnculo"/>
@@ -985,7 +1255,7 @@
                 <w:rFonts w:ascii="Manrope" w:eastAsia="Manrope" w:hAnsi="Manrope" w:cs="Manrope"/>
                 <w:noProof/>
               </w:rPr>
-              <w:t>Bibliografía</w:t>
+              <w:t>Conclusión</w:t>
             </w:r>
             <w:r>
               <w:rPr>
@@ -1006,7 +1276,7 @@
                 <w:noProof/>
                 <w:webHidden/>
               </w:rPr>
-              <w:instrText xml:space="preserve"> PAGEREF _Toc213871184 \h </w:instrText>
+              <w:instrText xml:space="preserve"> PAGEREF _Toc214890503 \h </w:instrText>
             </w:r>
             <w:r>
               <w:rPr>
@@ -1026,7 +1296,7 @@
                 <w:noProof/>
                 <w:webHidden/>
               </w:rPr>
-              <w:t>4</w:t>
+              <w:t>3</w:t>
             </w:r>
             <w:r>
               <w:rPr>
@@ -1052,7 +1322,7 @@
               <w14:ligatures w14:val="standardContextual"/>
             </w:rPr>
           </w:pPr>
-          <w:hyperlink w:anchor="_Toc213871185" w:history="1">
+          <w:hyperlink w:anchor="_Toc214890504" w:history="1">
             <w:r>
               <w:rPr>
                 <w:rStyle w:val="Hipervnculo"/>
@@ -1077,6 +1347,98 @@
                 <w:rFonts w:ascii="Manrope" w:eastAsia="Manrope" w:hAnsi="Manrope" w:cs="Manrope"/>
                 <w:noProof/>
               </w:rPr>
+              <w:t>Bibliografía</w:t>
+            </w:r>
+            <w:r>
+              <w:rPr>
+                <w:noProof/>
+                <w:webHidden/>
+              </w:rPr>
+              <w:tab/>
+            </w:r>
+            <w:r>
+              <w:rPr>
+                <w:noProof/>
+                <w:webHidden/>
+              </w:rPr>
+              <w:fldChar w:fldCharType="begin"/>
+            </w:r>
+            <w:r>
+              <w:rPr>
+                <w:noProof/>
+                <w:webHidden/>
+              </w:rPr>
+              <w:instrText xml:space="preserve"> PAGEREF _Toc214890504 \h </w:instrText>
+            </w:r>
+            <w:r>
+              <w:rPr>
+                <w:noProof/>
+                <w:webHidden/>
+              </w:rPr>
+            </w:r>
+            <w:r>
+              <w:rPr>
+                <w:noProof/>
+                <w:webHidden/>
+              </w:rPr>
+              <w:fldChar w:fldCharType="separate"/>
+            </w:r>
+            <w:r>
+              <w:rPr>
+                <w:noProof/>
+                <w:webHidden/>
+              </w:rPr>
+              <w:t>3</w:t>
+            </w:r>
+            <w:r>
+              <w:rPr>
+                <w:noProof/>
+                <w:webHidden/>
+              </w:rPr>
+              <w:fldChar w:fldCharType="end"/>
+            </w:r>
+          </w:hyperlink>
+        </w:p>
+        <w:p>
+          <w:pPr>
+            <w:pStyle w:val="TDC1"/>
+            <w:tabs>
+              <w:tab w:val="left" w:pos="960"/>
+              <w:tab w:val="right" w:leader="dot" w:pos="10218"/>
+            </w:tabs>
+            <w:rPr>
+              <w:rFonts w:asciiTheme="minorHAnsi" w:eastAsiaTheme="minorEastAsia" w:hAnsiTheme="minorHAnsi" w:cstheme="minorBidi"/>
+              <w:noProof/>
+              <w:kern w:val="2"/>
+              <w:lang w:val="es-ES"/>
+              <w14:ligatures w14:val="standardContextual"/>
+            </w:rPr>
+          </w:pPr>
+          <w:hyperlink w:anchor="_Toc214890505" w:history="1">
+            <w:r>
+              <w:rPr>
+                <w:rStyle w:val="Hipervnculo"/>
+                <w:rFonts w:ascii="Manrope" w:eastAsia="Manrope" w:hAnsi="Manrope" w:cs="Manrope"/>
+                <w:noProof/>
+              </w:rPr>
+              <w:t>6.</w:t>
+            </w:r>
+            <w:r>
+              <w:rPr>
+                <w:rFonts w:asciiTheme="minorHAnsi" w:eastAsiaTheme="minorEastAsia" w:hAnsiTheme="minorHAnsi" w:cstheme="minorBidi"/>
+                <w:noProof/>
+                <w:kern w:val="2"/>
+                <w:lang w:val="es-ES"/>
+                <w14:ligatures w14:val="standardContextual"/>
+              </w:rPr>
+              <w:tab/>
+            </w:r>
+            <w:r>
+              <w:rPr>
+                <w:rStyle w:val="Hipervnculo"/>
+                <w:rFonts w:ascii="Manrope" w:eastAsia="Manrope" w:hAnsi="Manrope" w:cs="Manrope"/>
+                <w:noProof/>
+              </w:rPr>
               <w:t>Anexos</w:t>
             </w:r>
             <w:r>
@@ -1098,7 +1460,7 @@
                 <w:noProof/>
                 <w:webHidden/>
               </w:rPr>
-              <w:instrText xml:space="preserve"> PAGEREF _Toc213871185 \h </w:instrText>
+              <w:instrText xml:space="preserve"> PAGEREF _Toc214890505 \h </w:instrText>
             </w:r>
             <w:r>
               <w:rPr>
@@ -1118,7 +1480,7 @@
                 <w:noProof/>
                 <w:webHidden/>
               </w:rPr>
-              <w:t>5</w:t>
+              <w:t>4</w:t>
             </w:r>
             <w:r>
               <w:rPr>
@@ -1164,25 +1526,316 @@
           <w:rFonts w:ascii="Manrope" w:eastAsia="Manrope" w:hAnsi="Manrope" w:cs="Manrope"/>
         </w:rPr>
       </w:pPr>
-      <w:bookmarkStart w:id="8" w:name="_Toc213871181"/>
+      <w:bookmarkStart w:id="8" w:name="_Toc214890497"/>
       <w:r>
         <w:rPr>
           <w:rFonts w:ascii="Manrope" w:eastAsia="Manrope" w:hAnsi="Manrope" w:cs="Manrope"/>
         </w:rPr>
         <w:lastRenderedPageBreak/>
-        <w:t xml:space="preserve">Análisis del </w:t>
+        <w:t>Mockup y proceso de diseño.</w:t>
+      </w:r>
+      <w:bookmarkEnd w:id="8"/>
+    </w:p>
+    <w:p>
+      <w:pPr>
+        <w:ind w:firstLine="0"/>
+        <w:jc w:val="left"/>
+      </w:pPr>
+      <w:r>
+        <w:t xml:space="preserve">Para este trabajo he creado 4 diseños en una de las aplicaciones web recomendadas en el temario, dicha aplicación es wireframe.cc y ha sido elegida por un motivo simple, ha sido la única que no me ha pedido registrarme. </w:t>
+      </w:r>
+    </w:p>
+    <w:p>
+      <w:pPr>
+        <w:ind w:firstLine="0"/>
+        <w:jc w:val="left"/>
+      </w:pPr>
+      <w:r>
+        <w:t>Finalmente ha sido más que suficiente para materializar mi idea de un diseño y distribución limpio y fácil de entender, por lo tanto, ha sido mantenida y utilizada para el trabajo.</w:t>
+      </w:r>
+    </w:p>
+    <w:p>
+      <w:pPr>
+        <w:pStyle w:val="Ttulo2"/>
+        <w:numPr>
+          <w:ilvl w:val="1"/>
+          <w:numId w:val="7"/>
+        </w:numPr>
+      </w:pPr>
+      <w:bookmarkStart w:id="9" w:name="_Toc214890498"/>
+      <w:r>
+        <w:t>Diseño web.</w:t>
+      </w:r>
+      <w:bookmarkEnd w:id="9"/>
+    </w:p>
+    <w:p>
+      <w:pPr>
+        <w:ind w:firstLine="0"/>
+        <w:jc w:val="left"/>
+      </w:pPr>
+      <w:r>
+        <w:t xml:space="preserve">Para el diseño de la vista web he optado por un diseño simple, </w:t>
+      </w:r>
+      <w:r>
+        <w:t>clásico,</w:t>
+      </w:r>
+      <w:r>
+        <w:t xml:space="preserve"> pero con poco ruido visual.</w:t>
+      </w:r>
+      <w:r>
+        <w:t xml:space="preserve"> Cada apartado está organizado por relevancia, el “</w:t>
       </w:r>
       <w:proofErr w:type="spellStart"/>
       <w:r>
-        <w:rPr>
-          <w:rFonts w:ascii="Manrope" w:eastAsia="Manrope" w:hAnsi="Manrope" w:cs="Manrope"/>
-        </w:rPr>
-        <w:t>Dockerfile</w:t>
-      </w:r>
-      <w:bookmarkEnd w:id="8"/>
+        <w:t>header</w:t>
+      </w:r>
       <w:proofErr w:type="spellEnd"/>
+      <w:r>
+        <w:t>” destaca al principio y tiene centrado el logo de la tienda, para tratar de dejar un primer impacto en el cliente y que a su vez nos recuerde. A su izquierda y derecha tenemos, algo más pequeños, los iconos de cuenta de usuario y cesta de la compra. Debajo de esta sección tenemos el “</w:t>
+      </w:r>
+      <w:proofErr w:type="spellStart"/>
+      <w:r>
+        <w:t>nav</w:t>
+      </w:r>
+      <w:proofErr w:type="spellEnd"/>
+      <w:r>
+        <w:t xml:space="preserve">”, en el que se incluyen todas las secciones con las que cuenta nuestra </w:t>
+      </w:r>
+      <w:r>
+        <w:t>página organizada</w:t>
+      </w:r>
+      <w:r>
+        <w:t xml:space="preserve"> por </w:t>
+      </w:r>
+      <w:r>
+        <w:t>desplegables estilo</w:t>
+      </w:r>
+      <w:r>
+        <w:t xml:space="preserve"> “</w:t>
+      </w:r>
+      <w:proofErr w:type="spellStart"/>
+      <w:r>
+        <w:t>dropdown</w:t>
+      </w:r>
+      <w:proofErr w:type="spellEnd"/>
+      <w:r>
+        <w:t xml:space="preserve">”, que aporta </w:t>
+      </w:r>
+      <w:r>
+        <w:t>información,</w:t>
+      </w:r>
+      <w:r>
+        <w:t xml:space="preserve"> pero sólo cuando es necesario. </w:t>
+      </w:r>
+    </w:p>
+    <w:p>
+      <w:pPr>
+        <w:ind w:firstLine="0"/>
+        <w:jc w:val="left"/>
+      </w:pPr>
+      <w:r>
+        <w:t>A continuación, tenemos el “</w:t>
+      </w:r>
+      <w:proofErr w:type="spellStart"/>
+      <w:r>
+        <w:t>main</w:t>
+      </w:r>
+      <w:proofErr w:type="spellEnd"/>
+      <w:r>
+        <w:t>”, en la que se ha añadido la sección de destacados solicitada, con dos elementos bien grandes centrados. Ocupa la mayoría de la web ya que es la finalidad principal de una tienda web, mostrar sus productos.</w:t>
+      </w:r>
+    </w:p>
+    <w:p>
+      <w:pPr>
+        <w:ind w:firstLine="0"/>
+        <w:jc w:val="left"/>
+      </w:pPr>
+      <w:r>
+        <w:t xml:space="preserve">Por último, el </w:t>
+      </w:r>
+      <w:r>
+        <w:t>“</w:t>
+      </w:r>
+      <w:proofErr w:type="spellStart"/>
+      <w:r>
+        <w:t>footer</w:t>
+      </w:r>
+      <w:proofErr w:type="spellEnd"/>
+      <w:r>
+        <w:t>”</w:t>
+      </w:r>
+      <w:r>
+        <w:t xml:space="preserve"> contiene información importante y es más grande de lo que debería según su relevancia porque si a la página se le hubiese añadido la sección de enlaces a artículos destacados quedaría muy al fondo, y hacer algo más estrecho le hubiese restado importancia.</w:t>
+      </w:r>
+    </w:p>
+    <w:p>
+      <w:pPr>
+        <w:ind w:firstLine="0"/>
+        <w:jc w:val="left"/>
+      </w:pPr>
+    </w:p>
+    <w:p>
+      <w:pPr>
+        <w:ind w:firstLine="0"/>
+        <w:jc w:val="left"/>
+      </w:pPr>
+      <w:r>
+        <w:t>Para la página de los productos se mantiene todo exactamente igual y lo único que cambia es el “</w:t>
+      </w:r>
+      <w:proofErr w:type="spellStart"/>
+      <w:r>
+        <w:t>main</w:t>
+      </w:r>
+      <w:proofErr w:type="spellEnd"/>
+      <w:r>
+        <w:t>”.  Para este apartado se ha optado por la siguiente distribución, manteniendo una jerarquía de tamaño similar a la página principal en la que la imagen principal, el nombre del objeto, el precio, la selección de cantidad y botón de añadir al carrito destacan en tamaño sobre el resto, e incluso tienen diferencias de tamaños entre ellos mismos.</w:t>
+      </w:r>
+      <w:r>
+        <w:t xml:space="preserve"> </w:t>
+      </w:r>
+    </w:p>
+    <w:p>
+      <w:pPr>
+        <w:ind w:firstLine="0"/>
+        <w:jc w:val="left"/>
+      </w:pPr>
+    </w:p>
+    <w:p>
+      <w:pPr>
+        <w:pStyle w:val="Ttulo2"/>
+        <w:numPr>
+          <w:ilvl w:val="1"/>
+          <w:numId w:val="7"/>
+        </w:numPr>
+      </w:pPr>
+      <w:bookmarkStart w:id="10" w:name="_Toc214890499"/>
+      <w:r>
+        <w:lastRenderedPageBreak/>
+        <w:t xml:space="preserve">Diseño </w:t>
+      </w:r>
+      <w:r>
+        <w:t>móvil</w:t>
+      </w:r>
+      <w:r>
+        <w:t>.</w:t>
+      </w:r>
+      <w:bookmarkEnd w:id="10"/>
+    </w:p>
+    <w:p>
+      <w:pPr>
+        <w:ind w:firstLine="0"/>
+        <w:jc w:val="left"/>
+      </w:pPr>
+      <w:r>
+        <w:t xml:space="preserve">El diseño móvil ya con la información anterior no tiene nada especialmente diferente, lo que se ha hecho es aprovechar la disponibilidad del </w:t>
+      </w:r>
+      <w:proofErr w:type="spellStart"/>
+      <w:r>
+        <w:t>scroll</w:t>
+      </w:r>
+      <w:proofErr w:type="spellEnd"/>
+      <w:r>
+        <w:t xml:space="preserve"> para estirar la página a lo alto, poniendo cada elemento en forma de lista y concentrando elementos como el “</w:t>
+      </w:r>
+      <w:proofErr w:type="spellStart"/>
+      <w:r>
+        <w:t>nav</w:t>
+      </w:r>
+      <w:proofErr w:type="spellEnd"/>
+      <w:r>
+        <w:t>” y el “</w:t>
+      </w:r>
+      <w:proofErr w:type="spellStart"/>
+      <w:r>
+        <w:t>footer</w:t>
+      </w:r>
+      <w:proofErr w:type="spellEnd"/>
+      <w:r>
+        <w:t xml:space="preserve">”. </w:t>
+      </w:r>
+    </w:p>
+    <w:p>
+      <w:pPr>
+        <w:ind w:firstLine="0"/>
+        <w:jc w:val="left"/>
+      </w:pPr>
+      <w:r>
+        <w:t xml:space="preserve">Concretamente, en el </w:t>
+      </w:r>
+      <w:proofErr w:type="spellStart"/>
+      <w:r>
+        <w:t>nav</w:t>
+      </w:r>
+      <w:proofErr w:type="spellEnd"/>
+      <w:r>
+        <w:t xml:space="preserve"> se han reemplazado las opciones por un menú “hamburguesa” que se expande para mostrar información en el momento en el que se necesite y no ocupa espacio todo el tiempo.</w:t>
+      </w:r>
+    </w:p>
+    <w:p>
+      <w:pPr>
+        <w:ind w:firstLine="0"/>
+        <w:jc w:val="left"/>
+      </w:pPr>
+      <w:r>
+        <w:t>De igual forma, en la página de objeto los elementos se apilan unos encima de otros en vertical.</w:t>
+      </w:r>
+    </w:p>
+    <w:p>
+      <w:pPr>
+        <w:pStyle w:val="Ttulo2"/>
+        <w:numPr>
+          <w:ilvl w:val="1"/>
+          <w:numId w:val="7"/>
+        </w:numPr>
+      </w:pPr>
+      <w:bookmarkStart w:id="11" w:name="_Toc214890500"/>
+      <w:r>
+        <w:t>Imágenes Mockup</w:t>
+      </w:r>
+      <w:r>
+        <w:t>.</w:t>
+      </w:r>
+      <w:bookmarkEnd w:id="11"/>
     </w:p>
     <w:p/>
+    <w:p>
+      <w:pPr>
+        <w:ind w:firstLine="0"/>
+        <w:jc w:val="left"/>
+      </w:pPr>
+      <w:r>
+        <w:t xml:space="preserve">Debido al tamaño de las imágenes y la limitada extensión de este documento, las imágenes de este apartado se han colocado </w:t>
+      </w:r>
+      <w:hyperlink r:id="rId9" w:history="1">
+        <w:r>
+          <w:rPr>
+            <w:rStyle w:val="Hipervnculo"/>
+          </w:rPr>
+          <w:t>aq</w:t>
+        </w:r>
+        <w:r>
+          <w:rPr>
+            <w:rStyle w:val="Hipervnculo"/>
+          </w:rPr>
+          <w:t>u</w:t>
+        </w:r>
+        <w:r>
+          <w:rPr>
+            <w:rStyle w:val="Hipervnculo"/>
+          </w:rPr>
+          <w:t>í</w:t>
+        </w:r>
+      </w:hyperlink>
+      <w:r>
+        <w:t>.</w:t>
+      </w:r>
+    </w:p>
+    <w:p>
+      <w:pPr>
+        <w:ind w:firstLine="0"/>
+        <w:jc w:val="left"/>
+      </w:pPr>
+    </w:p>
     <w:p>
       <w:pPr>
         <w:pStyle w:val="Ttulo1"/>
@@ -1194,27 +1847,125 @@
           <w:rFonts w:ascii="Manrope" w:eastAsia="Manrope" w:hAnsi="Manrope" w:cs="Manrope"/>
         </w:rPr>
       </w:pPr>
-      <w:bookmarkStart w:id="9" w:name="_Toc213871182"/>
+      <w:bookmarkStart w:id="12" w:name="_Toc214890501"/>
       <w:r>
         <w:rPr>
           <w:rFonts w:ascii="Manrope" w:eastAsia="Manrope" w:hAnsi="Manrope" w:cs="Manrope"/>
         </w:rPr>
-        <w:t xml:space="preserve">Uso de </w:t>
-      </w:r>
-      <w:proofErr w:type="spellStart"/>
-      <w:r>
-        <w:rPr>
-          <w:rFonts w:ascii="Manrope" w:eastAsia="Manrope" w:hAnsi="Manrope" w:cs="Manrope"/>
-        </w:rPr>
-        <w:t>docker-compose</w:t>
-      </w:r>
-      <w:bookmarkEnd w:id="9"/>
-      <w:proofErr w:type="spellEnd"/>
+        <w:t>Colores y tipografía.</w:t>
+      </w:r>
+      <w:bookmarkEnd w:id="12"/>
     </w:p>
     <w:p>
       <w:pPr>
+        <w:ind w:firstLine="0"/>
         <w:jc w:val="left"/>
-      </w:pPr>
+        <w:rPr>
+          <w:lang w:val="es-ES"/>
+        </w:rPr>
+      </w:pPr>
+      <w:r>
+        <w:t>La fuente principal elegida para la web es “</w:t>
+      </w:r>
+      <w:r>
+        <w:rPr>
+          <w:lang w:val="es-ES"/>
+        </w:rPr>
+        <w:t>Franklin Gothic Medium</w:t>
+      </w:r>
+      <w:r>
+        <w:t>”</w:t>
+      </w:r>
+      <w:r>
+        <w:rPr>
+          <w:lang w:val="es-ES"/>
+        </w:rPr>
+        <w:t>, esta es una fuente compatible con todos los navegadores web, elegante y legible</w:t>
+      </w:r>
+      <w:r>
+        <w:rPr>
+          <w:lang w:val="es-ES"/>
+        </w:rPr>
+        <w:t xml:space="preserve"> p</w:t>
+      </w:r>
+      <w:r>
+        <w:rPr>
+          <w:lang w:val="es-ES"/>
+        </w:rPr>
+        <w:t xml:space="preserve">or lo que me ha parecido perfecto </w:t>
+      </w:r>
+      <w:r>
+        <w:rPr>
+          <w:lang w:val="es-ES"/>
+        </w:rPr>
+        <w:t>para este trabajo, ya que tenemos una interfaz web responsive muy limpia que será visualizada en muchas resoluciones y tamaños de pantalla, no podemos tener una fuente poco soportada o inestable que comprometa nuestro diseño.</w:t>
+      </w:r>
+    </w:p>
+    <w:p>
+      <w:pPr>
+        <w:ind w:firstLine="0"/>
+        <w:jc w:val="left"/>
+        <w:rPr>
+          <w:lang w:val="es-ES"/>
+        </w:rPr>
+      </w:pPr>
+    </w:p>
+    <w:p>
+      <w:pPr>
+        <w:ind w:firstLine="0"/>
+        <w:jc w:val="left"/>
+        <w:rPr>
+          <w:lang w:val="es-ES"/>
+        </w:rPr>
+      </w:pPr>
+      <w:r>
+        <w:rPr>
+          <w:lang w:val="es-ES"/>
+        </w:rPr>
+        <w:t xml:space="preserve">En cuánto a los colores, me he decantado por una paleta de colores sobria </w:t>
+      </w:r>
+      <w:r>
+        <w:rPr>
+          <w:lang w:val="es-ES"/>
+        </w:rPr>
+        <w:t xml:space="preserve">con tonos marrones aprovechando la tonalidad que suelen tener los instrumentos más tradicionales. </w:t>
+      </w:r>
+    </w:p>
+    <w:p>
+      <w:pPr>
+        <w:ind w:firstLine="0"/>
+        <w:jc w:val="left"/>
+        <w:rPr>
+          <w:lang w:val="es-ES"/>
+        </w:rPr>
+      </w:pPr>
+      <w:r>
+        <w:rPr>
+          <w:lang w:val="es-ES"/>
+        </w:rPr>
+        <w:t xml:space="preserve">Las áreas más grandes tienen colores </w:t>
+      </w:r>
+      <w:r>
+        <w:rPr>
+          <w:lang w:val="es-ES"/>
+        </w:rPr>
+        <w:t xml:space="preserve">o imágenes con colores amaderados, oscuros e intensos para dar un toque “premium”, imitando el estilo de violines de prestigio tenemos el icono en dorado sobre la imagen de madera del fondo. </w:t>
+      </w:r>
+    </w:p>
+    <w:p>
+      <w:pPr>
+        <w:ind w:firstLine="0"/>
+        <w:jc w:val="left"/>
+        <w:rPr>
+          <w:lang w:val="es-ES"/>
+        </w:rPr>
+      </w:pPr>
+      <w:r>
+        <w:rPr>
+          <w:lang w:val="es-ES"/>
+        </w:rPr>
+        <w:t xml:space="preserve">En ningún momento se usa el negro puro, solo para el texto que aparece sobre fondo claro, manteniendo así la página con una gama de colores variada y suave pero sin ser molesto como el negro o blanco puros. </w:t>
+      </w:r>
     </w:p>
     <w:p>
       <w:pPr>
@@ -1227,21 +1978,15 @@
           <w:rFonts w:ascii="Manrope" w:eastAsia="Manrope" w:hAnsi="Manrope" w:cs="Manrope"/>
         </w:rPr>
       </w:pPr>
-      <w:bookmarkStart w:id="10" w:name="_Toc213871183"/>
+      <w:bookmarkStart w:id="13" w:name="_Toc214890502"/>
       <w:r>
         <w:rPr>
           <w:rFonts w:ascii="Manrope" w:eastAsia="Manrope" w:hAnsi="Manrope" w:cs="Manrope"/>
         </w:rPr>
-        <w:t>Conclusión</w:t>
-      </w:r>
-      <w:bookmarkEnd w:id="10"/>
-    </w:p>
-    <w:p/>
-    <w:p>
-      <w:pPr>
-        <w:ind w:firstLine="0"/>
-        <w:jc w:val="left"/>
-      </w:pPr>
+        <w:lastRenderedPageBreak/>
+        <w:t>Explicación mediante capturas</w:t>
+      </w:r>
+      <w:bookmarkEnd w:id="13"/>
     </w:p>
     <w:p>
       <w:pPr>
@@ -1254,20 +1999,49 @@
           <w:rFonts w:ascii="Manrope" w:eastAsia="Manrope" w:hAnsi="Manrope" w:cs="Manrope"/>
         </w:rPr>
       </w:pPr>
-      <w:bookmarkStart w:id="11" w:name="_Toc213871184"/>
+      <w:bookmarkStart w:id="14" w:name="_Toc214890503"/>
       <w:r>
         <w:rPr>
           <w:rFonts w:ascii="Manrope" w:eastAsia="Manrope" w:hAnsi="Manrope" w:cs="Manrope"/>
         </w:rPr>
-        <w:t>Bibliografía</w:t>
-      </w:r>
-      <w:bookmarkEnd w:id="11"/>
+        <w:t>Conclusión</w:t>
+      </w:r>
+      <w:bookmarkEnd w:id="14"/>
+    </w:p>
+    <w:p/>
+    <w:p/>
+    <w:p/>
+    <w:p>
+      <w:pPr>
+        <w:ind w:firstLine="0"/>
+        <w:jc w:val="left"/>
+      </w:pPr>
     </w:p>
     <w:p>
       <w:pPr>
+        <w:pStyle w:val="Ttulo1"/>
+        <w:numPr>
+          <w:ilvl w:val="0"/>
+          <w:numId w:val="7"/>
+        </w:numPr>
+        <w:rPr>
+          <w:rFonts w:ascii="Manrope" w:eastAsia="Manrope" w:hAnsi="Manrope" w:cs="Manrope"/>
+        </w:rPr>
+      </w:pPr>
+      <w:bookmarkStart w:id="15" w:name="_Toc214890504"/>
+      <w:r>
+        <w:rPr>
+          <w:rFonts w:ascii="Manrope" w:eastAsia="Manrope" w:hAnsi="Manrope" w:cs="Manrope"/>
+        </w:rPr>
+        <w:t>Bibliografía</w:t>
+      </w:r>
+      <w:bookmarkEnd w:id="15"/>
+    </w:p>
+    <w:p>
+      <w:pPr>
         <w:ind w:firstLine="0"/>
       </w:pPr>
-      <w:hyperlink r:id="rId9" w:history="1">
+      <w:hyperlink r:id="rId10" w:history="1">
         <w:r>
           <w:rPr>
             <w:rStyle w:val="Hipervnculo"/>
@@ -1302,81 +2076,22 @@
           <w:rFonts w:ascii="Manrope" w:eastAsia="Manrope" w:hAnsi="Manrope" w:cs="Manrope"/>
         </w:rPr>
       </w:pPr>
-      <w:bookmarkStart w:id="12" w:name="_Toc213871185"/>
+      <w:bookmarkStart w:id="16" w:name="_Toc214890505"/>
       <w:r>
         <w:rPr>
           <w:rFonts w:ascii="Manrope" w:eastAsia="Manrope" w:hAnsi="Manrope" w:cs="Manrope"/>
         </w:rPr>
         <w:t>Anexos</w:t>
       </w:r>
-      <w:bookmarkEnd w:id="12"/>
+      <w:bookmarkEnd w:id="16"/>
     </w:p>
     <w:p/>
-    <w:p>
-      <w:pPr>
-        <w:keepNext/>
-      </w:pPr>
-    </w:p>
-    <w:p>
-      <w:pPr>
-        <w:pStyle w:val="Descripcin"/>
-      </w:pPr>
-      <w:r>
-        <w:t xml:space="preserve">Ilustración </w:t>
-      </w:r>
-      <w:fldSimple w:instr=" SEQ Ilustración \* ARABIC ">
-        <w:r>
-          <w:rPr>
-            <w:noProof/>
-          </w:rPr>
-          <w:t>1</w:t>
-        </w:r>
-      </w:fldSimple>
-      <w:r>
-        <w:t xml:space="preserve">: Archivo </w:t>
-      </w:r>
-      <w:proofErr w:type="spellStart"/>
-      <w:r>
-        <w:t>Dockerfile</w:t>
-      </w:r>
-      <w:proofErr w:type="spellEnd"/>
-    </w:p>
-    <w:p>
-      <w:pPr>
-        <w:pStyle w:val="Descripcin"/>
-        <w:keepNext/>
-      </w:pPr>
-    </w:p>
-    <w:p>
-      <w:pPr>
-        <w:pStyle w:val="Descripcin"/>
-      </w:pPr>
-      <w:r>
-        <w:t xml:space="preserve">Ilustración </w:t>
-      </w:r>
-      <w:fldSimple w:instr=" SEQ Ilustración \* ARABIC ">
-        <w:r>
-          <w:rPr>
-            <w:noProof/>
-          </w:rPr>
-          <w:t>2</w:t>
-        </w:r>
-      </w:fldSimple>
-      <w:r>
-        <w:t xml:space="preserve">: Archivo </w:t>
-      </w:r>
-      <w:proofErr w:type="spellStart"/>
-      <w:r>
-        <w:t>docker-compose.yml</w:t>
-      </w:r>
-      <w:proofErr w:type="spellEnd"/>
-    </w:p>
     <w:sectPr>
-      <w:headerReference w:type="default" r:id="rId10"/>
-      <w:footerReference w:type="even" r:id="rId11"/>
-      <w:footerReference w:type="default" r:id="rId12"/>
-      <w:headerReference w:type="first" r:id="rId13"/>
-      <w:footerReference w:type="first" r:id="rId14"/>
+      <w:headerReference w:type="default" r:id="rId11"/>
+      <w:footerReference w:type="even" r:id="rId12"/>
+      <w:footerReference w:type="default" r:id="rId13"/>
+      <w:headerReference w:type="first" r:id="rId14"/>
+      <w:footerReference w:type="first" r:id="rId15"/>
       <w:pgSz w:w="11906" w:h="16838"/>
       <w:pgMar w:top="595" w:right="839" w:bottom="595" w:left="839" w:header="2268" w:footer="1134" w:gutter="0"/>
       <w:pgNumType w:start="0"/>
@@ -1797,9 +2512,9 @@
 <w:numbering xmlns:wpc="http://schemas.microsoft.com/office/word/2010/wordprocessingCanvas" xmlns:cx="http://schemas.microsoft.com/office/drawing/2014/chartex" xmlns:cx1="http://schemas.microsoft.com/office/drawing/2015/9/8/chartex" xmlns:cx2="http://schemas.microsoft.com/office/drawing/2015/10/21/chartex" xmlns:cx3="http://schemas.microsoft.com/office/drawing/2016/5/9/chartex" xmlns:cx4="http://schemas.microsoft.com/office/drawing/2016/5/10/chartex" xmlns:cx5="http://schemas.microsoft.com/office/drawing/2016/5/11/chartex" xmlns:cx6="http://schemas.microsoft.com/office/drawing/2016/5/12/chartex" xmlns:cx7="http://schemas.microsoft.com/office/drawing/2016/5/13/chartex" xmlns:cx8="http://schemas.microsoft.com/office/drawing/2016/5/14/chartex" xmlns:mc="http://schemas.openxmlformats.org/markup-compatibility/2006" xmlns:aink="http://schemas.microsoft.com/office/drawing/2016/ink" xmlns:am3d="http://schemas.microsoft.com/office/drawing/2017/model3d" xmlns:o="urn:schemas-microsoft-com:office:office" xmlns:oel="http://schemas.microsoft.com/office/2019/extlst" xmlns:r="http://schemas.openxmlformats.org/officeDocument/2006/relationships" xmlns:m="http://schemas.openxmlformats.org/officeDocument/2006/math" xmlns:v="urn:schemas-microsoft-com:vml" xmlns:wp14="http://schemas.microsoft.com/office/word/2010/wordprocessingDrawing" xmlns:wp="http://schemas.openxmlformats.org/drawingml/2006/wordprocessingDrawing" xmlns:w10="urn:schemas-microsoft-com:office:word" xmlns:w="http://schemas.openxmlformats.org/wordprocessingml/2006/main" xmlns:w14="http://schemas.microsoft.com/office/word/2010/wordml" xmlns:w15="http://schemas.microsoft.com/office/word/2012/wordml" xmlns:w16cex="http://schemas.microsoft.com/office/word/2018/wordml/cex" xmlns:w16cid="http://schemas.microsoft.com/office/word/2016/wordml/cid" xmlns:w16="http://schemas.microsoft.com/office/word/2018/wordml" xmlns:w16du="http://schemas.microsoft.com/office/word/2023/wordml/word16du" xmlns:w16sdtdh="http://schemas.microsoft.com/office/word/2020/wordml/sdtdatahash" xmlns:w16sdtfl="http://schemas.microsoft.com/office/word/2024/wordml/sdtformatlock" xmlns:w16se="http://schemas.microsoft.com/office/word/2015/wordml/symex" xmlns:wpg="http://schemas.microsoft.com/office/word/2010/wordprocessingGroup" xmlns:wpi="http://schemas.microsoft.com/office/word/2010/wordprocessingInk" xmlns:wne="http://schemas.microsoft.com/office/word/2006/wordml" xmlns:wps="http://schemas.microsoft.com/office/word/2010/wordprocessingShape" mc:Ignorable="w14 w15 w16se w16cid w16 w16cex w16sdtdh w16sdtfl w16du wp14">
   <w:abstractNum w:abstractNumId="0" w15:restartNumberingAfterBreak="0">
     <w:nsid w:val="360C386B"/>
-    <w:multiLevelType w:val="hybridMultilevel"/>
-    <w:tmpl w:val="ABC66714"/>
-    <w:lvl w:ilvl="0" w:tplc="08062734">
+    <w:multiLevelType w:val="multilevel"/>
+    <w:tmpl w:val="B04CCDA0"/>
+    <w:lvl w:ilvl="0">
       <w:start w:val="1"/>
       <w:numFmt w:val="decimal"/>
       <w:lvlText w:val="%1."/>
@@ -1809,83 +2524,237 @@
       </w:pPr>
       <w:rPr>
         <w:rFonts w:hint="default"/>
-        <w:lang w:val="es-ES"/>
-      </w:rPr>
-    </w:lvl>
-    <w:lvl w:ilvl="1" w:tplc="0C0A0019" w:tentative="1">
-      <w:start w:val="1"/>
-      <w:numFmt w:val="lowerLetter"/>
-      <w:lvlText w:val="%2."/>
-      <w:lvlJc w:val="left"/>
-      <w:pPr>
-        <w:ind w:left="1440" w:hanging="360"/>
-      </w:pPr>
-    </w:lvl>
-    <w:lvl w:ilvl="2" w:tplc="0C0A001B" w:tentative="1">
-      <w:start w:val="1"/>
-      <w:numFmt w:val="lowerRoman"/>
-      <w:lvlText w:val="%3."/>
-      <w:lvlJc w:val="right"/>
-      <w:pPr>
-        <w:ind w:left="2160" w:hanging="180"/>
-      </w:pPr>
-    </w:lvl>
-    <w:lvl w:ilvl="3" w:tplc="0C0A000F" w:tentative="1">
+        <w:lang w:val="es"/>
+      </w:rPr>
+    </w:lvl>
+    <w:lvl w:ilvl="1">
       <w:start w:val="1"/>
       <w:numFmt w:val="decimal"/>
-      <w:lvlText w:val="%4."/>
-      <w:lvlJc w:val="left"/>
-      <w:pPr>
-        <w:ind w:left="2880" w:hanging="360"/>
-      </w:pPr>
-    </w:lvl>
-    <w:lvl w:ilvl="4" w:tplc="0C0A0019" w:tentative="1">
-      <w:start w:val="1"/>
-      <w:numFmt w:val="lowerLetter"/>
-      <w:lvlText w:val="%5."/>
-      <w:lvlJc w:val="left"/>
-      <w:pPr>
-        <w:ind w:left="3600" w:hanging="360"/>
-      </w:pPr>
-    </w:lvl>
-    <w:lvl w:ilvl="5" w:tplc="0C0A001B" w:tentative="1">
-      <w:start w:val="1"/>
-      <w:numFmt w:val="lowerRoman"/>
-      <w:lvlText w:val="%6."/>
-      <w:lvlJc w:val="right"/>
-      <w:pPr>
-        <w:ind w:left="4320" w:hanging="180"/>
-      </w:pPr>
-    </w:lvl>
-    <w:lvl w:ilvl="6" w:tplc="0C0A000F" w:tentative="1">
+      <w:isLgl/>
+      <w:lvlText w:val="%1.%2"/>
+      <w:lvlJc w:val="left"/>
+      <w:pPr>
+        <w:ind w:left="1290" w:hanging="570"/>
+      </w:pPr>
+      <w:rPr>
+        <w:rFonts w:hint="default"/>
+      </w:rPr>
+    </w:lvl>
+    <w:lvl w:ilvl="2">
       <w:start w:val="1"/>
       <w:numFmt w:val="decimal"/>
-      <w:lvlText w:val="%7."/>
-      <w:lvlJc w:val="left"/>
-      <w:pPr>
-        <w:ind w:left="5040" w:hanging="360"/>
-      </w:pPr>
-    </w:lvl>
-    <w:lvl w:ilvl="7" w:tplc="0C0A0019" w:tentative="1">
-      <w:start w:val="1"/>
-      <w:numFmt w:val="lowerLetter"/>
-      <w:lvlText w:val="%8."/>
-      <w:lvlJc w:val="left"/>
-      <w:pPr>
-        <w:ind w:left="5760" w:hanging="360"/>
-      </w:pPr>
-    </w:lvl>
-    <w:lvl w:ilvl="8" w:tplc="0C0A001B" w:tentative="1">
-      <w:start w:val="1"/>
-      <w:numFmt w:val="lowerRoman"/>
-      <w:lvlText w:val="%9."/>
-      <w:lvlJc w:val="right"/>
-      <w:pPr>
-        <w:ind w:left="6480" w:hanging="180"/>
-      </w:pPr>
+      <w:isLgl/>
+      <w:lvlText w:val="%1.%2.%3"/>
+      <w:lvlJc w:val="left"/>
+      <w:pPr>
+        <w:ind w:left="1800" w:hanging="720"/>
+      </w:pPr>
+      <w:rPr>
+        <w:rFonts w:hint="default"/>
+      </w:rPr>
+    </w:lvl>
+    <w:lvl w:ilvl="3">
+      <w:start w:val="1"/>
+      <w:numFmt w:val="decimal"/>
+      <w:isLgl/>
+      <w:lvlText w:val="%1.%2.%3.%4"/>
+      <w:lvlJc w:val="left"/>
+      <w:pPr>
+        <w:ind w:left="2520" w:hanging="1080"/>
+      </w:pPr>
+      <w:rPr>
+        <w:rFonts w:hint="default"/>
+      </w:rPr>
+    </w:lvl>
+    <w:lvl w:ilvl="4">
+      <w:start w:val="1"/>
+      <w:numFmt w:val="decimal"/>
+      <w:isLgl/>
+      <w:lvlText w:val="%1.%2.%3.%4.%5"/>
+      <w:lvlJc w:val="left"/>
+      <w:pPr>
+        <w:ind w:left="2880" w:hanging="1080"/>
+      </w:pPr>
+      <w:rPr>
+        <w:rFonts w:hint="default"/>
+      </w:rPr>
+    </w:lvl>
+    <w:lvl w:ilvl="5">
+      <w:start w:val="1"/>
+      <w:numFmt w:val="decimal"/>
+      <w:isLgl/>
+      <w:lvlText w:val="%1.%2.%3.%4.%5.%6"/>
+      <w:lvlJc w:val="left"/>
+      <w:pPr>
+        <w:ind w:left="3600" w:hanging="1440"/>
+      </w:pPr>
+      <w:rPr>
+        <w:rFonts w:hint="default"/>
+      </w:rPr>
+    </w:lvl>
+    <w:lvl w:ilvl="6">
+      <w:start w:val="1"/>
+      <w:numFmt w:val="decimal"/>
+      <w:isLgl/>
+      <w:lvlText w:val="%1.%2.%3.%4.%5.%6.%7"/>
+      <w:lvlJc w:val="left"/>
+      <w:pPr>
+        <w:ind w:left="3960" w:hanging="1440"/>
+      </w:pPr>
+      <w:rPr>
+        <w:rFonts w:hint="default"/>
+      </w:rPr>
+    </w:lvl>
+    <w:lvl w:ilvl="7">
+      <w:start w:val="1"/>
+      <w:numFmt w:val="decimal"/>
+      <w:isLgl/>
+      <w:lvlText w:val="%1.%2.%3.%4.%5.%6.%7.%8"/>
+      <w:lvlJc w:val="left"/>
+      <w:pPr>
+        <w:ind w:left="4680" w:hanging="1800"/>
+      </w:pPr>
+      <w:rPr>
+        <w:rFonts w:hint="default"/>
+      </w:rPr>
+    </w:lvl>
+    <w:lvl w:ilvl="8">
+      <w:start w:val="1"/>
+      <w:numFmt w:val="decimal"/>
+      <w:isLgl/>
+      <w:lvlText w:val="%1.%2.%3.%4.%5.%6.%7.%8.%9"/>
+      <w:lvlJc w:val="left"/>
+      <w:pPr>
+        <w:ind w:left="5040" w:hanging="1800"/>
+      </w:pPr>
+      <w:rPr>
+        <w:rFonts w:hint="default"/>
+      </w:rPr>
     </w:lvl>
   </w:abstractNum>
   <w:abstractNum w:abstractNumId="1" w15:restartNumberingAfterBreak="0">
+    <w:nsid w:val="37EE6DBA"/>
+    <w:multiLevelType w:val="multilevel"/>
+    <w:tmpl w:val="B04CCDA0"/>
+    <w:lvl w:ilvl="0">
+      <w:start w:val="1"/>
+      <w:numFmt w:val="decimal"/>
+      <w:lvlText w:val="%1."/>
+      <w:lvlJc w:val="left"/>
+      <w:pPr>
+        <w:ind w:left="1080" w:hanging="720"/>
+      </w:pPr>
+      <w:rPr>
+        <w:rFonts w:hint="default"/>
+        <w:lang w:val="es"/>
+      </w:rPr>
+    </w:lvl>
+    <w:lvl w:ilvl="1">
+      <w:start w:val="1"/>
+      <w:numFmt w:val="decimal"/>
+      <w:isLgl/>
+      <w:lvlText w:val="%1.%2"/>
+      <w:lvlJc w:val="left"/>
+      <w:pPr>
+        <w:ind w:left="1290" w:hanging="570"/>
+      </w:pPr>
+      <w:rPr>
+        <w:rFonts w:hint="default"/>
+      </w:rPr>
+    </w:lvl>
+    <w:lvl w:ilvl="2">
+      <w:start w:val="1"/>
+      <w:numFmt w:val="decimal"/>
+      <w:isLgl/>
+      <w:lvlText w:val="%1.%2.%3"/>
+      <w:lvlJc w:val="left"/>
+      <w:pPr>
+        <w:ind w:left="1800" w:hanging="720"/>
+      </w:pPr>
+      <w:rPr>
+        <w:rFonts w:hint="default"/>
+      </w:rPr>
+    </w:lvl>
+    <w:lvl w:ilvl="3">
+      <w:start w:val="1"/>
+      <w:numFmt w:val="decimal"/>
+      <w:isLgl/>
+      <w:lvlText w:val="%1.%2.%3.%4"/>
+      <w:lvlJc w:val="left"/>
+      <w:pPr>
+        <w:ind w:left="2520" w:hanging="1080"/>
+      </w:pPr>
+      <w:rPr>
+        <w:rFonts w:hint="default"/>
+      </w:rPr>
+    </w:lvl>
+    <w:lvl w:ilvl="4">
+      <w:start w:val="1"/>
+      <w:numFmt w:val="decimal"/>
+      <w:isLgl/>
+      <w:lvlText w:val="%1.%2.%3.%4.%5"/>
+      <w:lvlJc w:val="left"/>
+      <w:pPr>
+        <w:ind w:left="2880" w:hanging="1080"/>
+      </w:pPr>
+      <w:rPr>
+        <w:rFonts w:hint="default"/>
+      </w:rPr>
+    </w:lvl>
+    <w:lvl w:ilvl="5">
+      <w:start w:val="1"/>
+      <w:numFmt w:val="decimal"/>
+      <w:isLgl/>
+      <w:lvlText w:val="%1.%2.%3.%4.%5.%6"/>
+      <w:lvlJc w:val="left"/>
+      <w:pPr>
+        <w:ind w:left="3600" w:hanging="1440"/>
+      </w:pPr>
+      <w:rPr>
+        <w:rFonts w:hint="default"/>
+      </w:rPr>
+    </w:lvl>
+    <w:lvl w:ilvl="6">
+      <w:start w:val="1"/>
+      <w:numFmt w:val="decimal"/>
+      <w:isLgl/>
+      <w:lvlText w:val="%1.%2.%3.%4.%5.%6.%7"/>
+      <w:lvlJc w:val="left"/>
+      <w:pPr>
+        <w:ind w:left="3960" w:hanging="1440"/>
+      </w:pPr>
+      <w:rPr>
+        <w:rFonts w:hint="default"/>
+      </w:rPr>
+    </w:lvl>
+    <w:lvl w:ilvl="7">
+      <w:start w:val="1"/>
+      <w:numFmt w:val="decimal"/>
+      <w:isLgl/>
+      <w:lvlText w:val="%1.%2.%3.%4.%5.%6.%7.%8"/>
+      <w:lvlJc w:val="left"/>
+      <w:pPr>
+        <w:ind w:left="4680" w:hanging="1800"/>
+      </w:pPr>
+      <w:rPr>
+        <w:rFonts w:hint="default"/>
+      </w:rPr>
+    </w:lvl>
+    <w:lvl w:ilvl="8">
+      <w:start w:val="1"/>
+      <w:numFmt w:val="decimal"/>
+      <w:isLgl/>
+      <w:lvlText w:val="%1.%2.%3.%4.%5.%6.%7.%8.%9"/>
+      <w:lvlJc w:val="left"/>
+      <w:pPr>
+        <w:ind w:left="5040" w:hanging="1800"/>
+      </w:pPr>
+      <w:rPr>
+        <w:rFonts w:hint="default"/>
+      </w:rPr>
+    </w:lvl>
+  </w:abstractNum>
+  <w:abstractNum w:abstractNumId="2" w15:restartNumberingAfterBreak="0">
     <w:nsid w:val="39F80D9A"/>
     <w:multiLevelType w:val="multilevel"/>
     <w:tmpl w:val="A436246E"/>
@@ -1998,7 +2867,7 @@
       </w:rPr>
     </w:lvl>
   </w:abstractNum>
-  <w:abstractNum w:abstractNumId="2" w15:restartNumberingAfterBreak="0">
+  <w:abstractNum w:abstractNumId="3" w15:restartNumberingAfterBreak="0">
     <w:nsid w:val="47927E1B"/>
     <w:multiLevelType w:val="multilevel"/>
     <w:tmpl w:val="A436246E"/>
@@ -2111,7 +2980,7 @@
       </w:rPr>
     </w:lvl>
   </w:abstractNum>
-  <w:abstractNum w:abstractNumId="3" w15:restartNumberingAfterBreak="0">
+  <w:abstractNum w:abstractNumId="4" w15:restartNumberingAfterBreak="0">
     <w:nsid w:val="4A084CE9"/>
     <w:multiLevelType w:val="hybridMultilevel"/>
     <w:tmpl w:val="590EDF72"/>
@@ -2224,7 +3093,7 @@
       </w:rPr>
     </w:lvl>
   </w:abstractNum>
-  <w:abstractNum w:abstractNumId="4" w15:restartNumberingAfterBreak="0">
+  <w:abstractNum w:abstractNumId="5" w15:restartNumberingAfterBreak="0">
     <w:nsid w:val="67CE29FA"/>
     <w:multiLevelType w:val="hybridMultilevel"/>
     <w:tmpl w:val="6318F08E"/>
@@ -2337,7 +3206,7 @@
       </w:rPr>
     </w:lvl>
   </w:abstractNum>
-  <w:abstractNum w:abstractNumId="5" w15:restartNumberingAfterBreak="0">
+  <w:abstractNum w:abstractNumId="6" w15:restartNumberingAfterBreak="0">
     <w:nsid w:val="69466E30"/>
     <w:multiLevelType w:val="multilevel"/>
     <w:tmpl w:val="A436246E"/>
@@ -2450,7 +3319,7 @@
       </w:rPr>
     </w:lvl>
   </w:abstractNum>
-  <w:abstractNum w:abstractNumId="6" w15:restartNumberingAfterBreak="0">
+  <w:abstractNum w:abstractNumId="7" w15:restartNumberingAfterBreak="0">
     <w:nsid w:val="74BA529C"/>
     <w:multiLevelType w:val="hybridMultilevel"/>
     <w:tmpl w:val="5E9AB2BA"/>
@@ -2563,7 +3432,7 @@
       </w:rPr>
     </w:lvl>
   </w:abstractNum>
-  <w:abstractNum w:abstractNumId="7" w15:restartNumberingAfterBreak="0">
+  <w:abstractNum w:abstractNumId="8" w15:restartNumberingAfterBreak="0">
     <w:nsid w:val="750C1E6A"/>
     <w:multiLevelType w:val="hybridMultilevel"/>
     <w:tmpl w:val="20B07FE8"/>
@@ -2677,28 +3546,31 @@
     </w:lvl>
   </w:abstractNum>
   <w:num w:numId="1" w16cid:durableId="25520614">
+    <w:abstractNumId w:val="6"/>
+  </w:num>
+  <w:num w:numId="2" w16cid:durableId="951084912">
+    <w:abstractNumId w:val="3"/>
+  </w:num>
+  <w:num w:numId="3" w16cid:durableId="227620017">
+    <w:abstractNumId w:val="2"/>
+  </w:num>
+  <w:num w:numId="4" w16cid:durableId="97723680">
+    <w:abstractNumId w:val="7"/>
+  </w:num>
+  <w:num w:numId="5" w16cid:durableId="1960257194">
     <w:abstractNumId w:val="5"/>
   </w:num>
-  <w:num w:numId="2" w16cid:durableId="951084912">
-    <w:abstractNumId w:val="2"/>
-  </w:num>
-  <w:num w:numId="3" w16cid:durableId="227620017">
-    <w:abstractNumId w:val="1"/>
-  </w:num>
-  <w:num w:numId="4" w16cid:durableId="97723680">
-    <w:abstractNumId w:val="6"/>
-  </w:num>
-  <w:num w:numId="5" w16cid:durableId="1960257194">
+  <w:num w:numId="6" w16cid:durableId="1254389222">
     <w:abstractNumId w:val="4"/>
-  </w:num>
-  <w:num w:numId="6" w16cid:durableId="1254389222">
-    <w:abstractNumId w:val="3"/>
   </w:num>
   <w:num w:numId="7" w16cid:durableId="982583826">
     <w:abstractNumId w:val="0"/>
   </w:num>
   <w:num w:numId="8" w16cid:durableId="47800769">
-    <w:abstractNumId w:val="7"/>
+    <w:abstractNumId w:val="8"/>
+  </w:num>
+  <w:num w:numId="9" w16cid:durableId="1056079263">
+    <w:abstractNumId w:val="1"/>
   </w:num>
 </w:numbering>
 </file>
@@ -3240,7 +4112,6 @@
   <w:style w:type="character" w:default="1" w:styleId="Fuentedeprrafopredeter">
     <w:name w:val="Default Paragraph Font"/>
     <w:uiPriority w:val="1"/>
-    <w:semiHidden/>
     <w:unhideWhenUsed/>
   </w:style>
   <w:style w:type="table" w:default="1" w:styleId="Tablanormal">

</xml_diff>